<commit_message>
updates for class 1
</commit_message>
<xml_diff>
--- a/assignments/homework/hw-00.docx
+++ b/assignments/homework/hw-00.docx
@@ -137,16 +137,18 @@
         <w:r>
           <w:rPr>
             <w:rStyle w:val="Hyperlink"/>
-            <w:rFonts w:eastAsia="Times New Roman" w:cstheme="minorHAnsi"/>
+            <w:rFonts w:ascii="Arial" w:eastAsia="Times New Roman" w:hAnsi="Arial" w:cs="Arial"/>
+            <w:szCs w:val="22"/>
             <w:lang w:eastAsia="en-US"/>
           </w:rPr>
-          <w:t>https://forms.gle/78PxPF2ieMFMaNTeA</w:t>
+          <w:t>https://forms.gle/379rziS4BgYV15i4A</w:t>
         </w:r>
       </w:hyperlink>
       <w:r>
         <w:rPr>
-          <w:rFonts w:ascii="Times New Roman" w:eastAsia="Times New Roman" w:hAnsi="Times New Roman" w:cs="Times New Roman"/>
-          <w:color w:val="auto"/>
+          <w:rFonts w:ascii="Arial" w:eastAsia="Times New Roman" w:hAnsi="Arial" w:cs="Arial"/>
+          <w:color w:val="000000"/>
+          <w:szCs w:val="22"/>
           <w:lang w:eastAsia="en-US"/>
         </w:rPr>
         <w:t xml:space="preserve"> </w:t>
@@ -242,7 +244,43 @@
             <w:szCs w:val="22"/>
             <w:lang w:eastAsia="en-US"/>
           </w:rPr>
-          <w:t>Project-Spec-Q&amp;A</w:t>
+          <w:t>Project-</w:t>
+        </w:r>
+        <w:r>
+          <w:rPr>
+            <w:rStyle w:val="Hyperlink"/>
+            <w:rFonts w:eastAsia="Times New Roman" w:cstheme="minorHAnsi"/>
+            <w:szCs w:val="22"/>
+            <w:lang w:eastAsia="en-US"/>
+          </w:rPr>
+          <w:t>S</w:t>
+        </w:r>
+        <w:r>
+          <w:rPr>
+            <w:rStyle w:val="Hyperlink"/>
+            <w:rFonts w:eastAsia="Times New Roman" w:cstheme="minorHAnsi"/>
+            <w:szCs w:val="22"/>
+            <w:lang w:eastAsia="en-US"/>
+          </w:rPr>
+          <w:t>p</w:t>
+        </w:r>
+        <w:r>
+          <w:rPr>
+            <w:rStyle w:val="Hyperlink"/>
+            <w:rFonts w:eastAsia="Times New Roman" w:cstheme="minorHAnsi"/>
+            <w:szCs w:val="22"/>
+            <w:lang w:eastAsia="en-US"/>
+          </w:rPr>
+          <w:t>e</w:t>
+        </w:r>
+        <w:r>
+          <w:rPr>
+            <w:rStyle w:val="Hyperlink"/>
+            <w:rFonts w:eastAsia="Times New Roman" w:cstheme="minorHAnsi"/>
+            <w:szCs w:val="22"/>
+            <w:lang w:eastAsia="en-US"/>
+          </w:rPr>
+          <w:t>c-Q&amp;A</w:t>
         </w:r>
       </w:hyperlink>
       <w:r>
@@ -328,16 +366,61 @@
           <w:szCs w:val="22"/>
           <w:lang w:eastAsia="en-US"/>
         </w:rPr>
-        <w:t xml:space="preserve"> or questions</w:t>
-      </w:r>
-      <w:r>
-        <w:rPr>
-          <w:rFonts w:ascii="Arial" w:eastAsia="Times New Roman" w:hAnsi="Arial" w:cs="Arial"/>
-          <w:color w:val="000000"/>
-          <w:szCs w:val="22"/>
-          <w:lang w:eastAsia="en-US"/>
-        </w:rPr>
-        <w:t xml:space="preserve"> about the final project that are not already included in the </w:t>
+        <w:t>(s)</w:t>
+      </w:r>
+      <w:r>
+        <w:rPr>
+          <w:rFonts w:ascii="Arial" w:eastAsia="Times New Roman" w:hAnsi="Arial" w:cs="Arial"/>
+          <w:color w:val="000000"/>
+          <w:szCs w:val="22"/>
+          <w:lang w:eastAsia="en-US"/>
+        </w:rPr>
+        <w:t xml:space="preserve"> </w:t>
+      </w:r>
+      <w:r>
+        <w:rPr>
+          <w:rFonts w:ascii="Arial" w:eastAsia="Times New Roman" w:hAnsi="Arial" w:cs="Arial"/>
+          <w:color w:val="000000"/>
+          <w:szCs w:val="22"/>
+          <w:lang w:eastAsia="en-US"/>
+        </w:rPr>
+        <w:t xml:space="preserve">about the final project that </w:t>
+      </w:r>
+      <w:r>
+        <w:rPr>
+          <w:rFonts w:ascii="Arial" w:eastAsia="Times New Roman" w:hAnsi="Arial" w:cs="Arial"/>
+          <w:color w:val="000000"/>
+          <w:szCs w:val="22"/>
+          <w:lang w:eastAsia="en-US"/>
+        </w:rPr>
+        <w:t>is</w:t>
+      </w:r>
+      <w:r>
+        <w:rPr>
+          <w:rFonts w:ascii="Arial" w:eastAsia="Times New Roman" w:hAnsi="Arial" w:cs="Arial"/>
+          <w:color w:val="000000"/>
+          <w:szCs w:val="22"/>
+          <w:lang w:eastAsia="en-US"/>
+        </w:rPr>
+        <w:t xml:space="preserve"> not already </w:t>
+      </w:r>
+      <w:r>
+        <w:rPr>
+          <w:rFonts w:ascii="Arial" w:eastAsia="Times New Roman" w:hAnsi="Arial" w:cs="Arial"/>
+          <w:color w:val="000000"/>
+          <w:szCs w:val="22"/>
+          <w:lang w:eastAsia="en-US"/>
+        </w:rPr>
+        <w:t>on</w:t>
+      </w:r>
+      <w:r>
+        <w:rPr>
+          <w:rFonts w:ascii="Arial" w:eastAsia="Times New Roman" w:hAnsi="Arial" w:cs="Arial"/>
+          <w:color w:val="000000"/>
+          <w:szCs w:val="22"/>
+          <w:lang w:eastAsia="en-US"/>
+        </w:rPr>
+        <w:t xml:space="preserve"> the </w:t>
       </w:r>
       <w:r>
         <w:rPr>
@@ -364,7 +447,16 @@
           <w:szCs w:val="22"/>
           <w:lang w:eastAsia="en-US"/>
         </w:rPr>
-        <w:t>add them</w:t>
+        <w:t xml:space="preserve">add </w:t>
+      </w:r>
+      <w:r>
+        <w:rPr>
+          <w:rFonts w:ascii="Arial" w:eastAsia="Times New Roman" w:hAnsi="Arial" w:cs="Arial"/>
+          <w:color w:val="000000"/>
+          <w:szCs w:val="22"/>
+          <w:lang w:eastAsia="en-US"/>
+        </w:rPr>
+        <w:t>it</w:t>
       </w:r>
       <w:r>
         <w:rPr>
@@ -508,14 +600,58 @@
     </w:p>
     <w:p>
       <w:pPr>
-        <w:pStyle w:val="Heading1"/>
-      </w:pPr>
-      <w:r>
-        <w:t xml:space="preserve">Submission: </w:t>
+        <w:pStyle w:val="Heading2"/>
+      </w:pPr>
+      <w:r>
+        <w:t xml:space="preserve">Review </w:t>
+      </w:r>
+      <w:r>
+        <w:t>Class Overview</w:t>
+      </w:r>
+      <w:r>
+        <w:t xml:space="preserve"> (1 point) </w:t>
       </w:r>
     </w:p>
     <w:p>
       <w:r>
+        <w:t>Re</w:t>
+      </w:r>
+      <w:r>
+        <w:t xml:space="preserve">view the Class Overview on the course website: </w:t>
+      </w:r>
+      <w:hyperlink r:id="rId9" w:history="1">
+        <w:r>
+          <w:rPr>
+            <w:rStyle w:val="Hyperlink"/>
+          </w:rPr>
+          <w:t>https://amosca01.github.io/DS4200-S23/</w:t>
+        </w:r>
+      </w:hyperlink>
+      <w:r>
+        <w:t xml:space="preserve"> </w:t>
+      </w:r>
+    </w:p>
+    <w:p>
+      <w:r>
+        <w:t>You are responsible for being familiar with late / grading policies.</w:t>
+      </w:r>
+      <w:r>
+        <w:t xml:space="preserve"> Add a note to your document verifying that you reviewed the class overview. </w:t>
+      </w:r>
+      <w:r>
+        <w:t xml:space="preserve"> </w:t>
+      </w:r>
+    </w:p>
+    <w:p>
+      <w:pPr>
+        <w:pStyle w:val="Heading1"/>
+      </w:pPr>
+      <w:r>
+        <w:t xml:space="preserve">Submission: </w:t>
+      </w:r>
+    </w:p>
+    <w:p>
+      <w:r>
         <w:t xml:space="preserve">All assignments in this course will be submitted through </w:t>
       </w:r>
       <w:proofErr w:type="spellStart"/>
@@ -540,7 +676,13 @@
       </w:r>
       <w:proofErr w:type="spellEnd"/>
       <w:r>
-        <w:t xml:space="preserve"> and manually join the course using this entry code: 4VVNBG. </w:t>
+        <w:t xml:space="preserve"> and manually join the course using this entry code: </w:t>
+      </w:r>
+      <w:r>
+        <w:t>BBRJRX</w:t>
+      </w:r>
+      <w:r>
+        <w:t>. </w:t>
       </w:r>
     </w:p>
     <w:p>
@@ -570,29 +712,11 @@
           <w:b/>
           <w:bCs/>
         </w:rPr>
-        <w:t xml:space="preserve">Be </w:t>
-      </w:r>
-      <w:r>
-        <w:rPr>
-          <w:b/>
-          <w:bCs/>
-        </w:rPr>
-        <w:t xml:space="preserve">sure to assign questions to pages appropriately when you submit. </w:t>
-      </w:r>
-    </w:p>
-    <w:p/>
-    <w:p>
-      <w:pPr>
-        <w:pStyle w:val="Heading2"/>
-        <w:numPr>
-          <w:ilvl w:val="0"/>
-          <w:numId w:val="0"/>
-        </w:numPr>
-        <w:ind w:left="720"/>
-      </w:pPr>
+        <w:t>Be sure to assign questions to pages appropriately when you submit.</w:t>
+      </w:r>
     </w:p>
     <w:sectPr>
-      <w:footerReference w:type="default" r:id="rId9"/>
+      <w:footerReference w:type="default" r:id="rId10"/>
       <w:pgSz w:w="12240" w:h="15840"/>
       <w:pgMar w:top="1080" w:right="864" w:bottom="1584" w:left="864" w:header="720" w:footer="720" w:gutter="0"/>
       <w:cols w:space="720"/>
@@ -1529,6 +1653,7 @@
     <w:lsdException w:name="HTML Sample" w:semiHidden="1" w:unhideWhenUsed="1"/>
     <w:lsdException w:name="HTML Typewriter" w:semiHidden="1" w:unhideWhenUsed="1"/>
     <w:lsdException w:name="HTML Variable" w:semiHidden="1" w:unhideWhenUsed="1"/>
+    <w:lsdException w:name="Normal Table" w:semiHidden="1" w:unhideWhenUsed="1"/>
     <w:lsdException w:name="annotation subject" w:semiHidden="1" w:unhideWhenUsed="1"/>
     <w:lsdException w:name="No List" w:semiHidden="1" w:unhideWhenUsed="1"/>
     <w:lsdException w:name="Outline List 1" w:semiHidden="1" w:unhideWhenUsed="1"/>
@@ -1575,8 +1700,10 @@
     <w:lsdException w:name="Table Subtle 2" w:semiHidden="1" w:unhideWhenUsed="1"/>
     <w:lsdException w:name="Table Web 1" w:semiHidden="1" w:unhideWhenUsed="1"/>
     <w:lsdException w:name="Table Web 2" w:semiHidden="1" w:unhideWhenUsed="1"/>
+    <w:lsdException w:name="Table Web 3" w:semiHidden="1" w:unhideWhenUsed="1"/>
     <w:lsdException w:name="Balloon Text" w:semiHidden="1" w:unhideWhenUsed="1"/>
     <w:lsdException w:name="Table Grid" w:uiPriority="39"/>
+    <w:lsdException w:name="Table Theme" w:semiHidden="1" w:unhideWhenUsed="1"/>
     <w:lsdException w:name="Placeholder Text" w:semiHidden="1"/>
     <w:lsdException w:name="No Spacing" w:semiHidden="1" w:uiPriority="1" w:unhideWhenUsed="1" w:qFormat="1"/>
     <w:lsdException w:name="Light Shading" w:uiPriority="60"/>
@@ -2001,6 +2128,7 @@
   <w:style w:type="character" w:default="1" w:styleId="DefaultParagraphFont">
     <w:name w:val="Default Paragraph Font"/>
     <w:uiPriority w:val="1"/>
+    <w:semiHidden/>
     <w:unhideWhenUsed/>
   </w:style>
   <w:style w:type="table" w:default="1" w:styleId="TableNormal">
@@ -2484,6 +2612,18 @@
     <w:rPr>
       <w:color w:val="605E5C"/>
       <w:shd w:val="clear" w:color="auto" w:fill="E1DFDD"/>
+    </w:rPr>
+  </w:style>
+  <w:style w:type="character" w:styleId="FollowedHyperlink">
+    <w:name w:val="FollowedHyperlink"/>
+    <w:basedOn w:val="DefaultParagraphFont"/>
+    <w:uiPriority w:val="99"/>
+    <w:semiHidden/>
+    <w:unhideWhenUsed/>
+    <w:rsid w:val="00E048EB"/>
+    <w:rPr>
+      <w:color w:val="B26B02" w:themeColor="followedHyperlink"/>
+      <w:u w:val="single"/>
     </w:rPr>
   </w:style>
 </w:styles>

</xml_diff>